<commit_message>
changed viewport to make it more readable
</commit_message>
<xml_diff>
--- a/public/ReadMe.docx
+++ b/public/ReadMe.docx
@@ -140,9 +140,9 @@
         </w:rPr>
         <w:drawing>
           <wp:inline distT="0" distB="0" distL="0" distR="0">
-            <wp:extent cx="5943600" cy="3219450"/>
+            <wp:extent cx="8934450" cy="4839494"/>
             <wp:effectExtent l="19050" t="0" r="0" b="0"/>
-            <wp:docPr id="4" name="Picture 4"/>
+            <wp:docPr id="1" name="Picture 1"/>
             <wp:cNvGraphicFramePr>
               <a:graphicFrameLocks xmlns:a="http://schemas.openxmlformats.org/drawingml/2006/main" noChangeAspect="1"/>
             </wp:cNvGraphicFramePr>
@@ -150,13 +150,13 @@
               <a:graphicData uri="http://schemas.openxmlformats.org/drawingml/2006/picture">
                 <pic:pic xmlns:pic="http://schemas.openxmlformats.org/drawingml/2006/picture">
                   <pic:nvPicPr>
-                    <pic:cNvPr id="0" name="Picture 4"/>
+                    <pic:cNvPr id="0" name="Picture 1"/>
                     <pic:cNvPicPr>
                       <a:picLocks noChangeAspect="1" noChangeArrowheads="1"/>
                     </pic:cNvPicPr>
                   </pic:nvPicPr>
                   <pic:blipFill>
-                    <a:blip r:embed="rId4" cstate="print"/>
+                    <a:blip r:embed="rId4"/>
                     <a:srcRect/>
                     <a:stretch>
                       <a:fillRect/>
@@ -165,7 +165,7 @@
                   <pic:spPr bwMode="auto">
                     <a:xfrm>
                       <a:off x="0" y="0"/>
-                      <a:ext cx="5943600" cy="3219450"/>
+                      <a:ext cx="8934450" cy="4839494"/>
                     </a:xfrm>
                     <a:prstGeom prst="rect">
                       <a:avLst/>

</xml_diff>

<commit_message>
replaced hardcoded server with localhost
</commit_message>
<xml_diff>
--- a/public/ReadMe.docx
+++ b/public/ReadMe.docx
@@ -126,8 +126,42 @@
       <w:pPr>
         <w:pStyle w:val="Heading2"/>
       </w:pPr>
+      <w:r>
+        <w:t>Links</w:t>
+      </w:r>
+    </w:p>
+    <w:p>
+      <w:r>
+        <w:t>http://l60001073jrin:3000/SCOMDashboard.html</w:t>
+      </w:r>
+    </w:p>
+    <w:p>
+      <w:r>
+        <w:t>http://soa040.subaru1.com:3000/SCOMDashboard.html</w:t>
+      </w:r>
+    </w:p>
+    <w:p>
+      <w:pPr>
+        <w:rPr>
+          <w:rFonts w:asciiTheme="majorHAnsi" w:eastAsiaTheme="majorEastAsia" w:hAnsiTheme="majorHAnsi" w:cstheme="majorBidi"/>
+          <w:b/>
+          <w:bCs/>
+          <w:color w:val="4F81BD" w:themeColor="accent1"/>
+          <w:sz w:val="26"/>
+          <w:szCs w:val="26"/>
+        </w:rPr>
+      </w:pPr>
+      <w:r>
+        <w:br w:type="page"/>
+      </w:r>
+    </w:p>
+    <w:p>
+      <w:pPr>
+        <w:pStyle w:val="Heading2"/>
+      </w:pPr>
       <w:proofErr w:type="spellStart"/>
       <w:r>
+        <w:lastRenderedPageBreak/>
         <w:t>ScreenShots</w:t>
       </w:r>
       <w:proofErr w:type="spellEnd"/>

</xml_diff>